<commit_message>
Adding users repository & Installing users crud
</commit_message>
<xml_diff>
--- a/nestjs.docx
+++ b/nestjs.docx
@@ -30,8 +30,8 @@
         <w:tblLook w:val="04A0" w:firstRow="1" w:lastRow="0" w:firstColumn="1" w:lastColumn="0" w:noHBand="0" w:noVBand="1"/>
       </w:tblPr>
       <w:tblGrid>
-        <w:gridCol w:w="12597"/>
-        <w:gridCol w:w="3513"/>
+        <w:gridCol w:w="12417"/>
+        <w:gridCol w:w="3693"/>
       </w:tblGrid>
       <w:tr>
         <w:tc>
@@ -64,7 +64,7 @@
         </w:trPr>
         <w:tc>
           <w:tcPr>
-            <w:tcW w:w="12597" w:type="dxa"/>
+            <w:tcW w:w="12417" w:type="dxa"/>
             <w:tcBorders>
               <w:top w:val="single" w:sz="12" w:space="0" w:color="auto"/>
             </w:tcBorders>
@@ -1695,7 +1695,7 @@
         </w:tc>
         <w:tc>
           <w:tcPr>
-            <w:tcW w:w="3513" w:type="dxa"/>
+            <w:tcW w:w="3693" w:type="dxa"/>
             <w:tcBorders>
               <w:top w:val="single" w:sz="12" w:space="0" w:color="auto"/>
             </w:tcBorders>
@@ -1704,14 +1704,18 @@
             <w:pPr>
               <w:rPr>
                 <w:rFonts w:ascii="Leelawadee" w:hAnsi="Leelawadee"/>
-                <w:sz w:val="24"/>
-                <w:szCs w:val="24"/>
-                <w:lang w:bidi="ar-EG"/>
-              </w:rPr>
-            </w:pPr>
-            <w:r>
-              <w:rPr>
-                <w:rFonts w:ascii="Leelawadee" w:hAnsi="Leelawadee"/>
+                <w:b/>
+                <w:bCs/>
+                <w:sz w:val="24"/>
+                <w:szCs w:val="24"/>
+                <w:lang w:bidi="ar-EG"/>
+              </w:rPr>
+            </w:pPr>
+            <w:r>
+              <w:rPr>
+                <w:rFonts w:ascii="Leelawadee" w:hAnsi="Leelawadee"/>
+                <w:b/>
+                <w:bCs/>
                 <w:sz w:val="24"/>
                 <w:szCs w:val="24"/>
                 <w:lang w:bidi="ar-EG"/>
@@ -1722,6 +1726,8 @@
             <w:r>
               <w:rPr>
                 <w:rFonts w:ascii="Leelawadee" w:hAnsi="Leelawadee"/>
+                <w:b/>
+                <w:bCs/>
                 <w:sz w:val="24"/>
                 <w:szCs w:val="24"/>
                 <w:lang w:bidi="ar-EG"/>
@@ -1732,6 +1738,8 @@
             <w:r>
               <w:rPr>
                 <w:rFonts w:ascii="Leelawadee" w:hAnsi="Leelawadee"/>
+                <w:b/>
+                <w:bCs/>
                 <w:sz w:val="24"/>
                 <w:szCs w:val="24"/>
                 <w:lang w:bidi="ar-EG"/>
@@ -1745,7 +1753,7 @@
       <w:tr>
         <w:tc>
           <w:tcPr>
-            <w:tcW w:w="12597" w:type="dxa"/>
+            <w:tcW w:w="12417" w:type="dxa"/>
           </w:tcPr>
           <w:p>
             <w:pPr>
@@ -1753,15 +1761,23 @@
                 <w:rFonts w:ascii="Leelawadee" w:hAnsi="Leelawadee"/>
                 <w:sz w:val="24"/>
                 <w:szCs w:val="24"/>
-                <w:rtl/>
-                <w:lang w:bidi="ar-EG"/>
-              </w:rPr>
-            </w:pPr>
+                <w:lang w:bidi="ar-EG"/>
+              </w:rPr>
+            </w:pPr>
+            <w:r>
+              <w:rPr>
+                <w:rFonts w:ascii="Leelawadee" w:hAnsi="Leelawadee"/>
+                <w:sz w:val="24"/>
+                <w:szCs w:val="24"/>
+                <w:lang w:bidi="ar-EG"/>
+              </w:rPr>
+              <w:t>nest g resource users</w:t>
+            </w:r>
           </w:p>
         </w:tc>
         <w:tc>
           <w:tcPr>
-            <w:tcW w:w="3513" w:type="dxa"/>
+            <w:tcW w:w="3693" w:type="dxa"/>
           </w:tcPr>
           <w:p>
             <w:pPr>
@@ -1772,13 +1788,22 @@
                 <w:lang w:bidi="ar-EG"/>
               </w:rPr>
             </w:pPr>
+            <w:r>
+              <w:rPr>
+                <w:rFonts w:ascii="Leelawadee" w:hAnsi="Leelawadee"/>
+                <w:sz w:val="24"/>
+                <w:szCs w:val="24"/>
+                <w:lang w:bidi="ar-EG"/>
+              </w:rPr>
+              <w:t>Create crud</w:t>
+            </w:r>
           </w:p>
         </w:tc>
       </w:tr>
       <w:tr>
         <w:tc>
           <w:tcPr>
-            <w:tcW w:w="12597" w:type="dxa"/>
+            <w:tcW w:w="12417" w:type="dxa"/>
           </w:tcPr>
           <w:p>
             <w:pPr>
@@ -1794,7 +1819,7 @@
         </w:tc>
         <w:tc>
           <w:tcPr>
-            <w:tcW w:w="3513" w:type="dxa"/>
+            <w:tcW w:w="3693" w:type="dxa"/>
           </w:tcPr>
           <w:p>
             <w:pPr>
@@ -1811,7 +1836,7 @@
       <w:tr>
         <w:tc>
           <w:tcPr>
-            <w:tcW w:w="12597" w:type="dxa"/>
+            <w:tcW w:w="12417" w:type="dxa"/>
           </w:tcPr>
           <w:p>
             <w:pPr>
@@ -1827,7 +1852,7 @@
         </w:tc>
         <w:tc>
           <w:tcPr>
-            <w:tcW w:w="3513" w:type="dxa"/>
+            <w:tcW w:w="3693" w:type="dxa"/>
           </w:tcPr>
           <w:p>
             <w:pPr>
@@ -1843,7 +1868,7 @@
       <w:tr>
         <w:tc>
           <w:tcPr>
-            <w:tcW w:w="12597" w:type="dxa"/>
+            <w:tcW w:w="12417" w:type="dxa"/>
           </w:tcPr>
           <w:p>
             <w:pPr>
@@ -1858,7 +1883,7 @@
         </w:tc>
         <w:tc>
           <w:tcPr>
-            <w:tcW w:w="3513" w:type="dxa"/>
+            <w:tcW w:w="3693" w:type="dxa"/>
           </w:tcPr>
           <w:p>
             <w:pPr>
@@ -1876,7 +1901,7 @@
       <w:tr>
         <w:tc>
           <w:tcPr>
-            <w:tcW w:w="12597" w:type="dxa"/>
+            <w:tcW w:w="12417" w:type="dxa"/>
             <w:vMerge w:val="restart"/>
           </w:tcPr>
           <w:p>
@@ -1893,7 +1918,7 @@
         </w:tc>
         <w:tc>
           <w:tcPr>
-            <w:tcW w:w="3513" w:type="dxa"/>
+            <w:tcW w:w="3693" w:type="dxa"/>
           </w:tcPr>
           <w:p>
             <w:pPr>
@@ -1910,7 +1935,7 @@
       <w:tr>
         <w:tc>
           <w:tcPr>
-            <w:tcW w:w="12597" w:type="dxa"/>
+            <w:tcW w:w="12417" w:type="dxa"/>
             <w:vMerge/>
           </w:tcPr>
           <w:p>
@@ -1926,7 +1951,7 @@
         </w:tc>
         <w:tc>
           <w:tcPr>
-            <w:tcW w:w="3513" w:type="dxa"/>
+            <w:tcW w:w="3693" w:type="dxa"/>
           </w:tcPr>
           <w:p>
             <w:pPr>
@@ -1944,7 +1969,7 @@
       <w:tr>
         <w:tc>
           <w:tcPr>
-            <w:tcW w:w="12597" w:type="dxa"/>
+            <w:tcW w:w="12417" w:type="dxa"/>
           </w:tcPr>
           <w:p>
             <w:pPr>
@@ -1960,7 +1985,7 @@
         </w:tc>
         <w:tc>
           <w:tcPr>
-            <w:tcW w:w="3513" w:type="dxa"/>
+            <w:tcW w:w="3693" w:type="dxa"/>
           </w:tcPr>
           <w:p>
             <w:pPr>
@@ -1977,7 +2002,7 @@
       <w:tr>
         <w:tc>
           <w:tcPr>
-            <w:tcW w:w="12597" w:type="dxa"/>
+            <w:tcW w:w="12417" w:type="dxa"/>
           </w:tcPr>
           <w:p>
             <w:pPr>
@@ -1992,7 +2017,7 @@
         </w:tc>
         <w:tc>
           <w:tcPr>
-            <w:tcW w:w="3513" w:type="dxa"/>
+            <w:tcW w:w="3693" w:type="dxa"/>
           </w:tcPr>
           <w:p>
             <w:pPr>
@@ -2009,7 +2034,7 @@
       <w:tr>
         <w:tc>
           <w:tcPr>
-            <w:tcW w:w="12597" w:type="dxa"/>
+            <w:tcW w:w="12417" w:type="dxa"/>
           </w:tcPr>
           <w:p>
             <w:pPr>
@@ -2025,7 +2050,7 @@
         </w:tc>
         <w:tc>
           <w:tcPr>
-            <w:tcW w:w="3513" w:type="dxa"/>
+            <w:tcW w:w="3693" w:type="dxa"/>
           </w:tcPr>
           <w:p>
             <w:pPr>
@@ -2042,7 +2067,7 @@
       <w:tr>
         <w:tc>
           <w:tcPr>
-            <w:tcW w:w="12597" w:type="dxa"/>
+            <w:tcW w:w="12417" w:type="dxa"/>
           </w:tcPr>
           <w:p>
             <w:pPr>
@@ -2058,7 +2083,7 @@
         </w:tc>
         <w:tc>
           <w:tcPr>
-            <w:tcW w:w="3513" w:type="dxa"/>
+            <w:tcW w:w="3693" w:type="dxa"/>
           </w:tcPr>
           <w:p>
             <w:pPr>
@@ -2075,7 +2100,7 @@
       <w:tr>
         <w:tc>
           <w:tcPr>
-            <w:tcW w:w="12597" w:type="dxa"/>
+            <w:tcW w:w="12417" w:type="dxa"/>
           </w:tcPr>
           <w:p>
             <w:pPr>
@@ -2091,7 +2116,7 @@
         </w:tc>
         <w:tc>
           <w:tcPr>
-            <w:tcW w:w="3513" w:type="dxa"/>
+            <w:tcW w:w="3693" w:type="dxa"/>
           </w:tcPr>
           <w:p>
             <w:pPr>
@@ -2108,7 +2133,7 @@
       <w:tr>
         <w:tc>
           <w:tcPr>
-            <w:tcW w:w="12597" w:type="dxa"/>
+            <w:tcW w:w="12417" w:type="dxa"/>
           </w:tcPr>
           <w:p>
             <w:pPr>
@@ -2123,7 +2148,7 @@
         </w:tc>
         <w:tc>
           <w:tcPr>
-            <w:tcW w:w="3513" w:type="dxa"/>
+            <w:tcW w:w="3693" w:type="dxa"/>
           </w:tcPr>
           <w:p>
             <w:pPr>
@@ -2140,7 +2165,7 @@
       <w:tr>
         <w:tc>
           <w:tcPr>
-            <w:tcW w:w="12597" w:type="dxa"/>
+            <w:tcW w:w="12417" w:type="dxa"/>
           </w:tcPr>
           <w:p>
             <w:pPr>
@@ -2156,7 +2181,7 @@
         </w:tc>
         <w:tc>
           <w:tcPr>
-            <w:tcW w:w="3513" w:type="dxa"/>
+            <w:tcW w:w="3693" w:type="dxa"/>
           </w:tcPr>
           <w:p>
             <w:pPr>

</xml_diff>